<commit_message>
Minor fix to documentation code sample and removed beta tag from version.
</commit_message>
<xml_diff>
--- a/Documentation/Developer Guide.docx
+++ b/Documentation/Developer Guide.docx
@@ -181,7 +181,7 @@
         <w:br w:type="page"/>
       </w:r>
       <w:bookmarkStart w:id="0" w:name="_Toc340590046"/>
-      <w:bookmarkStart w:id="1" w:name="_Toc353315513"/>
+      <w:bookmarkStart w:id="1" w:name="_Toc356896540"/>
       <w:r>
         <w:rPr>
           <w:rStyle w:val="Heading1Char"/>
@@ -250,7 +250,7 @@
         <w:rPr>
           <w:noProof/>
         </w:rPr>
-        <w:instrText xml:space="preserve"> PAGEREF _Toc353315513 \h </w:instrText>
+        <w:instrText xml:space="preserve"> PAGEREF _Toc356896540 \h </w:instrText>
       </w:r>
       <w:r>
         <w:rPr>
@@ -314,7 +314,7 @@
         <w:rPr>
           <w:noProof/>
         </w:rPr>
-        <w:instrText xml:space="preserve"> PAGEREF _Toc353315514 \h </w:instrText>
+        <w:instrText xml:space="preserve"> PAGEREF _Toc356896541 \h </w:instrText>
       </w:r>
       <w:r>
         <w:rPr>
@@ -378,7 +378,7 @@
         <w:rPr>
           <w:noProof/>
         </w:rPr>
-        <w:instrText xml:space="preserve"> PAGEREF _Toc353315515 \h </w:instrText>
+        <w:instrText xml:space="preserve"> PAGEREF _Toc356896542 \h </w:instrText>
       </w:r>
       <w:r>
         <w:rPr>
@@ -442,7 +442,7 @@
         <w:rPr>
           <w:noProof/>
         </w:rPr>
-        <w:instrText xml:space="preserve"> PAGEREF _Toc353315516 \h </w:instrText>
+        <w:instrText xml:space="preserve"> PAGEREF _Toc356896543 \h </w:instrText>
       </w:r>
       <w:r>
         <w:rPr>
@@ -506,7 +506,7 @@
         <w:rPr>
           <w:noProof/>
         </w:rPr>
-        <w:instrText xml:space="preserve"> PAGEREF _Toc353315517 \h </w:instrText>
+        <w:instrText xml:space="preserve"> PAGEREF _Toc356896544 \h </w:instrText>
       </w:r>
       <w:r>
         <w:rPr>
@@ -570,7 +570,7 @@
         <w:rPr>
           <w:noProof/>
         </w:rPr>
-        <w:instrText xml:space="preserve"> PAGEREF _Toc353315518 \h </w:instrText>
+        <w:instrText xml:space="preserve"> PAGEREF _Toc356896545 \h </w:instrText>
       </w:r>
       <w:r>
         <w:rPr>
@@ -633,7 +633,7 @@
         <w:rPr>
           <w:noProof/>
         </w:rPr>
-        <w:instrText xml:space="preserve"> PAGEREF _Toc353315519 \h </w:instrText>
+        <w:instrText xml:space="preserve"> PAGEREF _Toc356896546 \h </w:instrText>
       </w:r>
       <w:r>
         <w:rPr>
@@ -695,7 +695,7 @@
         <w:rPr>
           <w:noProof/>
         </w:rPr>
-        <w:instrText xml:space="preserve"> PAGEREF _Toc353315520 \h </w:instrText>
+        <w:instrText xml:space="preserve"> PAGEREF _Toc356896547 \h </w:instrText>
       </w:r>
       <w:r>
         <w:rPr>
@@ -757,7 +757,7 @@
         <w:rPr>
           <w:noProof/>
         </w:rPr>
-        <w:instrText xml:space="preserve"> PAGEREF _Toc353315521 \h </w:instrText>
+        <w:instrText xml:space="preserve"> PAGEREF _Toc356896548 \h </w:instrText>
       </w:r>
       <w:r>
         <w:rPr>
@@ -821,7 +821,7 @@
         <w:rPr>
           <w:noProof/>
         </w:rPr>
-        <w:instrText xml:space="preserve"> PAGEREF _Toc353315522 \h </w:instrText>
+        <w:instrText xml:space="preserve"> PAGEREF _Toc356896549 \h </w:instrText>
       </w:r>
       <w:r>
         <w:rPr>
@@ -885,7 +885,7 @@
         <w:rPr>
           <w:noProof/>
         </w:rPr>
-        <w:instrText xml:space="preserve"> PAGEREF _Toc353315523 \h </w:instrText>
+        <w:instrText xml:space="preserve"> PAGEREF _Toc356896550 \h </w:instrText>
       </w:r>
       <w:r>
         <w:rPr>
@@ -949,7 +949,7 @@
         <w:rPr>
           <w:noProof/>
         </w:rPr>
-        <w:instrText xml:space="preserve"> PAGEREF _Toc353315524 \h </w:instrText>
+        <w:instrText xml:space="preserve"> PAGEREF _Toc356896551 \h </w:instrText>
       </w:r>
       <w:r>
         <w:rPr>
@@ -1013,7 +1013,7 @@
         <w:rPr>
           <w:noProof/>
         </w:rPr>
-        <w:instrText xml:space="preserve"> PAGEREF _Toc353315525 \h </w:instrText>
+        <w:instrText xml:space="preserve"> PAGEREF _Toc356896552 \h </w:instrText>
       </w:r>
       <w:r>
         <w:rPr>
@@ -1075,7 +1075,7 @@
         <w:rPr>
           <w:noProof/>
         </w:rPr>
-        <w:instrText xml:space="preserve"> PAGEREF _Toc353315526 \h </w:instrText>
+        <w:instrText xml:space="preserve"> PAGEREF _Toc356896553 \h </w:instrText>
       </w:r>
       <w:r>
         <w:rPr>
@@ -1137,7 +1137,7 @@
         <w:rPr>
           <w:noProof/>
         </w:rPr>
-        <w:instrText xml:space="preserve"> PAGEREF _Toc353315527 \h </w:instrText>
+        <w:instrText xml:space="preserve"> PAGEREF _Toc356896554 \h </w:instrText>
       </w:r>
       <w:r>
         <w:rPr>
@@ -1199,7 +1199,7 @@
         <w:rPr>
           <w:noProof/>
         </w:rPr>
-        <w:instrText xml:space="preserve"> PAGEREF _Toc353315528 \h </w:instrText>
+        <w:instrText xml:space="preserve"> PAGEREF _Toc356896555 \h </w:instrText>
       </w:r>
       <w:r>
         <w:rPr>
@@ -1263,7 +1263,7 @@
         <w:rPr>
           <w:noProof/>
         </w:rPr>
-        <w:instrText xml:space="preserve"> PAGEREF _Toc353315529 \h </w:instrText>
+        <w:instrText xml:space="preserve"> PAGEREF _Toc356896556 \h </w:instrText>
       </w:r>
       <w:r>
         <w:rPr>
@@ -1327,7 +1327,7 @@
         <w:rPr>
           <w:noProof/>
         </w:rPr>
-        <w:instrText xml:space="preserve"> PAGEREF _Toc353315530 \h </w:instrText>
+        <w:instrText xml:space="preserve"> PAGEREF _Toc356896557 \h </w:instrText>
       </w:r>
       <w:r>
         <w:rPr>
@@ -1391,7 +1391,7 @@
         <w:rPr>
           <w:noProof/>
         </w:rPr>
-        <w:instrText xml:space="preserve"> PAGEREF _Toc353315531 \h </w:instrText>
+        <w:instrText xml:space="preserve"> PAGEREF _Toc356896558 \h </w:instrText>
       </w:r>
       <w:r>
         <w:rPr>
@@ -1454,7 +1454,7 @@
         <w:rPr>
           <w:noProof/>
         </w:rPr>
-        <w:instrText xml:space="preserve"> PAGEREF _Toc353315532 \h </w:instrText>
+        <w:instrText xml:space="preserve"> PAGEREF _Toc356896559 \h </w:instrText>
       </w:r>
       <w:r>
         <w:rPr>
@@ -1518,7 +1518,7 @@
         <w:rPr>
           <w:noProof/>
         </w:rPr>
-        <w:instrText xml:space="preserve"> PAGEREF _Toc353315533 \h </w:instrText>
+        <w:instrText xml:space="preserve"> PAGEREF _Toc356896560 \h </w:instrText>
       </w:r>
       <w:r>
         <w:rPr>
@@ -1558,6 +1558,8 @@
         </w:rPr>
         <w:fldChar w:fldCharType="end"/>
       </w:r>
+      <w:bookmarkStart w:id="2" w:name="_GoBack"/>
+      <w:bookmarkEnd w:id="2"/>
       <w:r>
         <w:rPr>
           <w:rFonts w:ascii="Calibri" w:hAnsi="Calibri" w:cs="Calibri"/>
@@ -1566,8 +1568,8 @@
         </w:rPr>
         <w:br w:type="page"/>
       </w:r>
-      <w:bookmarkStart w:id="2" w:name="_Toc191979974"/>
-      <w:bookmarkStart w:id="3" w:name="_Toc353315514"/>
+      <w:bookmarkStart w:id="3" w:name="_Toc191979974"/>
+      <w:bookmarkStart w:id="4" w:name="_Toc356896541"/>
       <w:r>
         <w:rPr>
           <w:lang w:val="en-US"/>
@@ -1587,14 +1589,14 @@
         </w:rPr>
         <w:t xml:space="preserve">ew in </w:t>
       </w:r>
-      <w:bookmarkEnd w:id="2"/>
+      <w:bookmarkEnd w:id="3"/>
       <w:r>
         <w:rPr>
           <w:lang w:val="en-US"/>
         </w:rPr>
         <w:t>3.0</w:t>
       </w:r>
-      <w:bookmarkEnd w:id="3"/>
+      <w:bookmarkEnd w:id="4"/>
     </w:p>
     <w:p>
       <w:pPr>
@@ -1606,7 +1608,7 @@
       <w:r>
         <w:t>base</w:t>
       </w:r>
-      <w:bookmarkStart w:id="4" w:name="_Toc191979975"/>
+      <w:bookmarkStart w:id="5" w:name="_Toc191979975"/>
     </w:p>
     <w:p>
       <w:pPr>
@@ -1643,21 +1645,21 @@
           <w:lang w:val="en-US"/>
         </w:rPr>
       </w:pPr>
-      <w:bookmarkStart w:id="5" w:name="_Toc353315515"/>
+      <w:bookmarkStart w:id="6" w:name="_Toc356896542"/>
       <w:r>
         <w:rPr>
           <w:lang w:val="en-US"/>
         </w:rPr>
         <w:t>Implementation Changes</w:t>
       </w:r>
-      <w:bookmarkEnd w:id="4"/>
       <w:bookmarkEnd w:id="5"/>
+      <w:bookmarkEnd w:id="6"/>
     </w:p>
     <w:p>
       <w:pPr>
         <w:pStyle w:val="xxx"/>
       </w:pPr>
-      <w:bookmarkStart w:id="6" w:name="_Toc191979978"/>
+      <w:bookmarkStart w:id="7" w:name="_Toc191979978"/>
       <w:r>
         <w:t>The 3.0 SDK is not compatible with the 2.0 SDK.  Prior to installing the 3.0 SDK remove the 2.0 SDK references.</w:t>
       </w:r>
@@ -1669,15 +1671,15 @@
           <w:lang w:val="en-US"/>
         </w:rPr>
       </w:pPr>
-      <w:bookmarkStart w:id="7" w:name="_Toc353315516"/>
+      <w:bookmarkStart w:id="8" w:name="_Toc356896543"/>
       <w:r>
         <w:rPr>
           <w:lang w:val="en-US"/>
         </w:rPr>
         <w:t>System Requirements</w:t>
       </w:r>
-      <w:bookmarkEnd w:id="6"/>
       <w:bookmarkEnd w:id="7"/>
+      <w:bookmarkEnd w:id="8"/>
     </w:p>
     <w:p>
       <w:pPr>
@@ -1700,8 +1702,6 @@
       <w:r>
         <w:t>or higher</w:t>
       </w:r>
-      <w:bookmarkStart w:id="8" w:name="_GoBack"/>
-      <w:bookmarkEnd w:id="8"/>
     </w:p>
     <w:p>
       <w:pPr>
@@ -1710,7 +1710,7 @@
           <w:lang w:val="en-US"/>
         </w:rPr>
       </w:pPr>
-      <w:bookmarkStart w:id="9" w:name="_Toc353315517"/>
+      <w:bookmarkStart w:id="9" w:name="_Toc356896544"/>
       <w:r>
         <w:rPr>
           <w:lang w:val="en-US"/>
@@ -1921,7 +1921,7 @@
           <w:lang w:val="en-US"/>
         </w:rPr>
       </w:pPr>
-      <w:bookmarkStart w:id="11" w:name="_Toc353315518"/>
+      <w:bookmarkStart w:id="11" w:name="_Toc356896545"/>
       <w:r>
         <w:rPr>
           <w:lang w:val="en-US"/>
@@ -2415,7 +2415,7 @@
       <w:pPr>
         <w:pStyle w:val="Heading1"/>
       </w:pPr>
-      <w:bookmarkStart w:id="13" w:name="_Toc353315519"/>
+      <w:bookmarkStart w:id="13" w:name="_Toc356896546"/>
       <w:r>
         <w:lastRenderedPageBreak/>
         <w:t xml:space="preserve">Installing the Ad </w:t>
@@ -2436,7 +2436,7 @@
       <w:bookmarkStart w:id="14" w:name="_Toc340590053"/>
       <w:bookmarkStart w:id="15" w:name="_Toc191979981"/>
       <w:bookmarkStart w:id="16" w:name="_Toc318223492"/>
-      <w:bookmarkStart w:id="17" w:name="_Toc353315520"/>
+      <w:bookmarkStart w:id="17" w:name="_Toc356896547"/>
       <w:r>
         <w:rPr>
           <w:lang w:val="en-US"/>
@@ -2466,7 +2466,7 @@
           <w:lang w:val="en-US"/>
         </w:rPr>
       </w:pPr>
-      <w:bookmarkStart w:id="18" w:name="_Toc353315521"/>
+      <w:bookmarkStart w:id="18" w:name="_Toc356896548"/>
       <w:r>
         <w:rPr>
           <w:lang w:val="en-US"/>
@@ -2518,7 +2518,7 @@
       </w:pPr>
       <w:bookmarkStart w:id="20" w:name="_Toc191979986"/>
       <w:bookmarkStart w:id="21" w:name="_Toc318223497"/>
-      <w:bookmarkStart w:id="22" w:name="_Toc353315522"/>
+      <w:bookmarkStart w:id="22" w:name="_Toc356896549"/>
       <w:bookmarkEnd w:id="19"/>
       <w:r>
         <w:rPr>
@@ -2562,7 +2562,6 @@
           <w:lang w:val="en-US"/>
         </w:rPr>
       </w:pPr>
-      <w:bookmarkStart w:id="23" w:name="_Toc353315523"/>
       <w:r>
         <w:rPr>
           <w:lang w:val="en-US"/>
@@ -2577,6 +2576,7 @@
           <w:lang w:val="en-US"/>
         </w:rPr>
       </w:pPr>
+      <w:bookmarkStart w:id="23" w:name="_Toc356896550"/>
       <w:r>
         <w:rPr>
           <w:lang w:val="en-US"/>
@@ -3525,7 +3525,6 @@
       <w:bookmarkStart w:id="29" w:name="_Interstitial_ad_integration_2"/>
       <w:bookmarkStart w:id="30" w:name="_Toc191979987"/>
       <w:bookmarkStart w:id="31" w:name="_Toc318223498"/>
-      <w:bookmarkStart w:id="32" w:name="_Toc353315524"/>
       <w:bookmarkEnd w:id="24"/>
       <w:bookmarkEnd w:id="25"/>
       <w:bookmarkEnd w:id="26"/>
@@ -3546,6 +3545,7 @@
           <w:lang w:val="en-US"/>
         </w:rPr>
       </w:pPr>
+      <w:bookmarkStart w:id="32" w:name="_Toc356896551"/>
       <w:r>
         <w:rPr>
           <w:lang w:val="en-US"/>
@@ -4372,30 +4372,6 @@
               </w:rPr>
               <w:t>}</w:t>
             </w:r>
-            <w:r>
-              <w:rPr>
-                <w:rFonts w:ascii="Courier New" w:hAnsi="Courier New" w:cs="Courier New"/>
-                <w:sz w:val="20"/>
-                <w:szCs w:val="20"/>
-              </w:rPr>
-              <w:br/>
-            </w:r>
-            <w:r>
-              <w:rPr>
-                <w:rFonts w:ascii="Courier New" w:hAnsi="Courier New" w:cs="Courier New"/>
-                <w:sz w:val="20"/>
-                <w:szCs w:val="20"/>
-              </w:rPr>
-              <w:br/>
-            </w:r>
-            <w:r>
-              <w:rPr>
-                <w:rFonts w:ascii="Courier New" w:hAnsi="Courier New" w:cs="Courier New"/>
-                <w:sz w:val="20"/>
-                <w:szCs w:val="20"/>
-              </w:rPr>
-              <w:t>@end</w:t>
-            </w:r>
           </w:p>
         </w:tc>
       </w:tr>
@@ -4448,7 +4424,6 @@
         </w:rPr>
       </w:pPr>
       <w:r>
-        <w:lastRenderedPageBreak/>
         <w:t>See Also</w:t>
       </w:r>
       <w:r>
@@ -4494,6 +4469,7 @@
         <w:ind w:left="567"/>
       </w:pPr>
       <w:r>
+        <w:lastRenderedPageBreak/>
         <w:t>To automatically close the interstitial after a s</w:t>
       </w:r>
       <w:r>
@@ -4519,7 +4495,7 @@
         <w:br w:type="page"/>
       </w:r>
       <w:bookmarkStart w:id="34" w:name="_Toc191979988"/>
-      <w:bookmarkStart w:id="35" w:name="_Toc353315525"/>
+      <w:bookmarkStart w:id="35" w:name="_Toc356896552"/>
       <w:r>
         <w:rPr>
           <w:lang w:val="en-US"/>
@@ -4552,7 +4528,7 @@
       <w:bookmarkStart w:id="36" w:name="_Toc191979989"/>
       <w:bookmarkStart w:id="37" w:name="_Toc318223500"/>
       <w:bookmarkStart w:id="38" w:name="_Toc340590064"/>
-      <w:bookmarkStart w:id="39" w:name="_Toc353315526"/>
+      <w:bookmarkStart w:id="39" w:name="_Toc356896553"/>
       <w:r>
         <w:rPr>
           <w:lang w:val="en-US"/>
@@ -4701,7 +4677,7 @@
         </w:rPr>
       </w:pPr>
       <w:bookmarkStart w:id="40" w:name="_Toc340590065"/>
-      <w:bookmarkStart w:id="41" w:name="_Toc353315527"/>
+      <w:bookmarkStart w:id="41" w:name="_Toc356896554"/>
       <w:r>
         <w:rPr>
           <w:lang w:val="en-US"/>
@@ -4796,7 +4772,7 @@
         </w:rPr>
       </w:pPr>
       <w:bookmarkStart w:id="42" w:name="_Toc340590066"/>
-      <w:bookmarkStart w:id="43" w:name="_Toc353315528"/>
+      <w:bookmarkStart w:id="43" w:name="_Toc356896555"/>
       <w:r>
         <w:rPr>
           <w:lang w:val="en-US"/>
@@ -4880,7 +4856,6 @@
         </w:rPr>
       </w:pPr>
       <w:bookmarkStart w:id="44" w:name="_Toc191979994"/>
-      <w:bookmarkStart w:id="45" w:name="_Toc353315529"/>
       <w:r>
         <w:rPr>
           <w:lang w:val="en-US"/>
@@ -4895,6 +4870,7 @@
           <w:lang w:val="en-US"/>
         </w:rPr>
       </w:pPr>
+      <w:bookmarkStart w:id="45" w:name="_Toc356896556"/>
       <w:r>
         <w:rPr>
           <w:lang w:val="en-US"/>
@@ -5059,7 +5035,7 @@
         </w:rPr>
       </w:pPr>
       <w:bookmarkStart w:id="46" w:name="_Toc191979995"/>
-      <w:bookmarkStart w:id="47" w:name="_Toc353315530"/>
+      <w:bookmarkStart w:id="47" w:name="_Toc356896557"/>
       <w:r>
         <w:rPr>
           <w:lang w:val="en-US"/>
@@ -5188,7 +5164,7 @@
           <w:lang w:val="en-US"/>
         </w:rPr>
       </w:pPr>
-      <w:bookmarkStart w:id="48" w:name="_Toc353315531"/>
+      <w:bookmarkStart w:id="48" w:name="_Toc356896558"/>
       <w:r>
         <w:rPr>
           <w:lang w:val="en-US"/>
@@ -5207,7 +5183,7 @@
         </w:rPr>
       </w:pPr>
       <w:bookmarkStart w:id="49" w:name="_Toc340590070"/>
-      <w:bookmarkStart w:id="50" w:name="_Toc353315532"/>
+      <w:bookmarkStart w:id="50" w:name="_Toc356896559"/>
       <w:r>
         <w:rPr>
           <w:shd w:val="clear" w:color="auto" w:fill="FFFFFF"/>
@@ -5366,7 +5342,7 @@
           <w:lang w:val="en-US"/>
         </w:rPr>
       </w:pPr>
-      <w:bookmarkStart w:id="51" w:name="_Toc353315533"/>
+      <w:bookmarkStart w:id="51" w:name="_Toc356896560"/>
       <w:r>
         <w:rPr>
           <w:lang w:val="en-US"/>
@@ -11604,7 +11580,7 @@
 </file>
 
 <file path=customXml/itemProps2.xml><?xml version="1.0" encoding="utf-8"?>
-<ds:datastoreItem xmlns:ds="http://schemas.openxmlformats.org/officeDocument/2006/customXml" ds:itemID="{8965E4A9-86D2-4122-B501-C5FC2F88D4FD}">
+<ds:datastoreItem xmlns:ds="http://schemas.openxmlformats.org/officeDocument/2006/customXml" ds:itemID="{5150E397-AD2F-4A3B-9F20-B50CBDCFF059}">
   <ds:schemaRefs>
     <ds:schemaRef ds:uri="http://schemas.openxmlformats.org/officeDocument/2006/bibliography"/>
   </ds:schemaRefs>

</xml_diff>